<commit_message>
change discussion in report
</commit_message>
<xml_diff>
--- a/XHEC-REPORT-GROUP06.docx
+++ b/XHEC-REPORT-GROUP06.docx
@@ -1,6 +1,6 @@
 
 <file path=word/document.xml><?xml version="1.0" encoding="utf-8"?>
-<w:document xmlns:wpc="http://schemas.microsoft.com/office/word/2010/wordprocessingCanvas" xmlns:cx="http://schemas.microsoft.com/office/drawing/2014/chartex" xmlns:cx1="http://schemas.microsoft.com/office/drawing/2015/9/8/chartex" xmlns:cx2="http://schemas.microsoft.com/office/drawing/2015/10/21/chartex" xmlns:cx3="http://schemas.microsoft.com/office/drawing/2016/5/9/chartex" xmlns:cx4="http://schemas.microsoft.com/office/drawing/2016/5/10/chartex" xmlns:cx5="http://schemas.microsoft.com/office/drawing/2016/5/11/chartex" xmlns:cx6="http://schemas.microsoft.com/office/drawing/2016/5/12/chartex" xmlns:cx7="http://schemas.microsoft.com/office/drawing/2016/5/13/chartex" xmlns:cx8="http://schemas.microsoft.com/office/drawing/2016/5/14/chartex" xmlns:mc="http://schemas.openxmlformats.org/markup-compatibility/2006" xmlns:aink="http://schemas.microsoft.com/office/drawing/2016/ink" xmlns:am3d="http://schemas.microsoft.com/office/drawing/2017/model3d" xmlns:o="urn:schemas-microsoft-com:office:office" xmlns:oel="http://schemas.microsoft.com/office/2019/extlst" xmlns:r="http://schemas.openxmlformats.org/officeDocument/2006/relationships" xmlns:m="http://schemas.openxmlformats.org/officeDocument/2006/math" xmlns:v="urn:schemas-microsoft-com:vml" xmlns:wp14="http://schemas.microsoft.com/office/word/2010/wordprocessingDrawing" xmlns:wp="http://schemas.openxmlformats.org/drawingml/2006/wordprocessingDrawing" xmlns:w10="urn:schemas-microsoft-com:office:word" xmlns:w="http://schemas.openxmlformats.org/wordprocessingml/2006/main" xmlns:w14="http://schemas.microsoft.com/office/word/2010/wordml" xmlns:w15="http://schemas.microsoft.com/office/word/2012/wordml" xmlns:w16cex="http://schemas.microsoft.com/office/word/2018/wordml/cex" xmlns:w16cid="http://schemas.microsoft.com/office/word/2016/wordml/cid" xmlns:w16="http://schemas.microsoft.com/office/word/2018/wordml" xmlns:w16sdtdh="http://schemas.microsoft.com/office/word/2020/wordml/sdtdatahash" xmlns:w16se="http://schemas.microsoft.com/office/word/2015/wordml/symex" xmlns:wpg="http://schemas.microsoft.com/office/word/2010/wordprocessingGroup" xmlns:wpi="http://schemas.microsoft.com/office/word/2010/wordprocessingInk" xmlns:wne="http://schemas.microsoft.com/office/word/2006/wordml" xmlns:wps="http://schemas.microsoft.com/office/word/2010/wordprocessingShape" mc:Ignorable="w14 w15 w16se w16cid w16 w16cex w16sdtdh wp14">
+<w:document xmlns:wpc="http://schemas.microsoft.com/office/word/2010/wordprocessingCanvas" xmlns:cx="http://schemas.microsoft.com/office/drawing/2014/chartex" xmlns:cx1="http://schemas.microsoft.com/office/drawing/2015/9/8/chartex" xmlns:cx2="http://schemas.microsoft.com/office/drawing/2015/10/21/chartex" xmlns:cx3="http://schemas.microsoft.com/office/drawing/2016/5/9/chartex" xmlns:cx4="http://schemas.microsoft.com/office/drawing/2016/5/10/chartex" xmlns:cx5="http://schemas.microsoft.com/office/drawing/2016/5/11/chartex" xmlns:cx6="http://schemas.microsoft.com/office/drawing/2016/5/12/chartex" xmlns:cx7="http://schemas.microsoft.com/office/drawing/2016/5/13/chartex" xmlns:cx8="http://schemas.microsoft.com/office/drawing/2016/5/14/chartex" xmlns:mc="http://schemas.openxmlformats.org/markup-compatibility/2006" xmlns:aink="http://schemas.microsoft.com/office/drawing/2016/ink" xmlns:am3d="http://schemas.microsoft.com/office/drawing/2017/model3d" xmlns:o="urn:schemas-microsoft-com:office:office" xmlns:r="http://schemas.openxmlformats.org/officeDocument/2006/relationships" xmlns:m="http://schemas.openxmlformats.org/officeDocument/2006/math" xmlns:v="urn:schemas-microsoft-com:vml" xmlns:wp14="http://schemas.microsoft.com/office/word/2010/wordprocessingDrawing" xmlns:wp="http://schemas.openxmlformats.org/drawingml/2006/wordprocessingDrawing" xmlns:w10="urn:schemas-microsoft-com:office:word" xmlns:w="http://schemas.openxmlformats.org/wordprocessingml/2006/main" xmlns:w14="http://schemas.microsoft.com/office/word/2010/wordml" xmlns:w15="http://schemas.microsoft.com/office/word/2012/wordml" xmlns:w16cex="http://schemas.microsoft.com/office/word/2018/wordml/cex" xmlns:w16cid="http://schemas.microsoft.com/office/word/2016/wordml/cid" xmlns:w16="http://schemas.microsoft.com/office/word/2018/wordml" xmlns:w16sdtdh="http://schemas.microsoft.com/office/word/2020/wordml/sdtdatahash" xmlns:w16se="http://schemas.microsoft.com/office/word/2015/wordml/symex" xmlns:wpg="http://schemas.microsoft.com/office/word/2010/wordprocessingGroup" xmlns:wpi="http://schemas.microsoft.com/office/word/2010/wordprocessingInk" xmlns:wne="http://schemas.microsoft.com/office/word/2006/wordml" xmlns:wps="http://schemas.microsoft.com/office/word/2010/wordprocessingShape" mc:Ignorable="w14 w15 w16se w16cid w16 w16cex w16sdtdh wp14">
   <w:body>
     <w:p>
       <w:pPr>
@@ -34,7 +34,7 @@
           <w:noProof/>
         </w:rPr>
         <w:pict w14:anchorId="3F23F3E0">
-          <v:rect id="_x0000_i1026" alt="" style="width:453.6pt;height:.05pt;mso-width-percent:0;mso-height-percent:0;mso-width-percent:0;mso-height-percent:0" o:hralign="center" o:hrstd="t" o:hrnoshade="t" o:hr="t" fillcolor="#d1d5db" stroked="f"/>
+          <v:rect id="_x0000_i1025" alt="" style="width:453.6pt;height:.05pt;mso-width-percent:0;mso-height-percent:0;mso-width-percent:0;mso-height-percent:0" o:hralign="center" o:hrstd="t" o:hrnoshade="t" o:hr="t" fillcolor="#d1d5db" stroked="f"/>
         </w:pict>
       </w:r>
     </w:p>
@@ -64,19 +64,7 @@
         <w:rPr>
           <w:lang w:val="it-CH"/>
         </w:rPr>
-        <w:t xml:space="preserve">João Melo, </w:t>
-      </w:r>
-      <w:r>
-        <w:rPr>
-          <w:lang w:val="it-CH"/>
-        </w:rPr>
-        <w:t>Elizaveta Barysheva</w:t>
-      </w:r>
-      <w:r>
-        <w:rPr>
-          <w:lang w:val="it-CH"/>
-        </w:rPr>
-        <w:t>, Maria Susanne Stoelben</w:t>
+        <w:t>João Melo, Elizaveta Barysheva, Maria Susanne Stoelben</w:t>
       </w:r>
     </w:p>
     <w:p>
@@ -85,7 +73,7 @@
           <w:noProof/>
         </w:rPr>
         <w:pict w14:anchorId="614FAB65">
-          <v:rect id="_x0000_i1025" alt="" style="width:453.6pt;height:.05pt;mso-width-percent:0;mso-height-percent:0;mso-width-percent:0;mso-height-percent:0" o:hralign="center" o:hrstd="t" o:hrnoshade="t" o:hr="t" fillcolor="#d1d5db" stroked="f"/>
+          <v:rect id="_x0000_i1026" alt="" style="width:453.6pt;height:.05pt;mso-width-percent:0;mso-height-percent:0;mso-width-percent:0;mso-height-percent:0" o:hralign="center" o:hrstd="t" o:hrnoshade="t" o:hr="t" fillcolor="#d1d5db" stroked="f"/>
         </w:pict>
       </w:r>
     </w:p>
@@ -559,19 +547,31 @@
         <w:rPr>
           <w:lang w:val="en-US"/>
         </w:rPr>
-        <w:t xml:space="preserve">We </w:t>
-      </w:r>
-      <w:r>
-        <w:rPr>
-          <w:lang w:val="en-US"/>
-        </w:rPr>
-        <w:t>min-max-standardized</w:t>
-      </w:r>
-      <w:r>
-        <w:rPr>
-          <w:lang w:val="en-US"/>
-        </w:rPr>
-        <w:t xml:space="preserve"> all numerical features.</w:t>
+        <w:t xml:space="preserve">We min-max-standardized all numerical features. </w:t>
+      </w:r>
+      <w:r>
+        <w:rPr>
+          <w:lang w:val="en-US"/>
+        </w:rPr>
+        <w:t xml:space="preserve">Due to runtime complexity, we used a subset of 20% of the data for the RNN model. </w:t>
+      </w:r>
+      <w:r>
+        <w:rPr>
+          <w:lang w:val="en-US"/>
+        </w:rPr>
+        <w:t xml:space="preserve">The testing data contained 20% of the preprocessed data set. </w:t>
+      </w:r>
+      <w:r>
+        <w:rPr>
+          <w:lang w:val="en-US"/>
+        </w:rPr>
+        <w:t xml:space="preserve">We ran each model for 10 epochs. For the RNN and LSTM we used </w:t>
+      </w:r>
+      <w:r>
+        <w:rPr>
+          <w:lang w:val="en-US"/>
+        </w:rPr>
+        <w:t>the MSE loss and Adam optimizer with a learning rate of 1e-4.</w:t>
       </w:r>
       <w:r>
         <w:rPr>
@@ -583,49 +583,7 @@
         <w:rPr>
           <w:lang w:val="en-US"/>
         </w:rPr>
-        <w:t xml:space="preserve">Due to runtime complexity, we used a subset of 20% of the data for the RNN model. </w:t>
-      </w:r>
-      <w:r>
-        <w:rPr>
-          <w:lang w:val="en-US"/>
-        </w:rPr>
-        <w:t xml:space="preserve">The testing data contained 20% of the preprocessed data set. </w:t>
-      </w:r>
-      <w:r>
-        <w:rPr>
-          <w:lang w:val="en-US"/>
-        </w:rPr>
-        <w:t xml:space="preserve">We ran each model for 10 epochs. For the RNN and LSTM we used </w:t>
-      </w:r>
-      <w:r>
-        <w:rPr>
-          <w:lang w:val="en-US"/>
-        </w:rPr>
-        <w:t>the MSE loss and Adam optimizer with a learning rate of 1e-4.</w:t>
-      </w:r>
-      <w:r>
-        <w:rPr>
-          <w:lang w:val="en-US"/>
-        </w:rPr>
-        <w:t xml:space="preserve"> </w:t>
-      </w:r>
-      <w:r>
-        <w:rPr>
-          <w:lang w:val="en-US"/>
-        </w:rPr>
-        <w:t xml:space="preserve">Second, we also ran a </w:t>
-      </w:r>
-      <w:r>
-        <w:rPr>
-          <w:lang w:val="en-US"/>
-        </w:rPr>
-        <w:t>TFT (many-to-many)</w:t>
-      </w:r>
-      <w:r>
-        <w:rPr>
-          <w:lang w:val="en-US"/>
-        </w:rPr>
-        <w:t xml:space="preserve">. </w:t>
+        <w:t xml:space="preserve">Second, we also ran a TFT (many-to-many). </w:t>
       </w:r>
       <w:r>
         <w:rPr>
@@ -903,7 +861,7 @@
     </w:p>
     <w:tbl>
       <w:tblPr>
-        <w:tblStyle w:val="EinfacheTabelle3"/>
+        <w:tblStyle w:val="SimplesTabela3"/>
         <w:tblW w:w="0" w:type="auto"/>
         <w:tblLook w:val="04A0" w:firstRow="1" w:lastRow="0" w:firstColumn="1" w:lastColumn="0" w:noHBand="0" w:noVBand="1"/>
       </w:tblPr>
@@ -1285,23 +1243,7 @@
                 <w:bCs w:val="0"/>
                 <w:lang w:val="en-US"/>
               </w:rPr>
-              <w:t>LSTM (</w:t>
-            </w:r>
-            <w:r>
-              <w:rPr>
-                <w:b w:val="0"/>
-                <w:bCs w:val="0"/>
-                <w:lang w:val="en-US"/>
-              </w:rPr>
-              <w:t>Multivariate</w:t>
-            </w:r>
-            <w:r>
-              <w:rPr>
-                <w:b w:val="0"/>
-                <w:bCs w:val="0"/>
-                <w:lang w:val="en-US"/>
-              </w:rPr>
-              <w:t>)</w:t>
+              <w:t>LSTM (Multivariate)</w:t>
             </w:r>
           </w:p>
         </w:tc>
@@ -1714,13 +1656,7 @@
         <w:rPr>
           <w:lang w:val="en-US"/>
         </w:rPr>
-        <w:t xml:space="preserve"> such as ARIMA</w:t>
-      </w:r>
-      <w:r>
-        <w:rPr>
-          <w:lang w:val="en-US"/>
-        </w:rPr>
-        <w:t xml:space="preserve"> which </w:t>
+        <w:t xml:space="preserve"> such as ARIMA which </w:t>
       </w:r>
       <w:r>
         <w:rPr>
@@ -1732,13 +1668,7 @@
         <w:rPr>
           <w:lang w:val="en-US"/>
         </w:rPr>
-        <w:t>.</w:t>
-      </w:r>
-      <w:r>
-        <w:rPr>
-          <w:lang w:val="en-US"/>
-        </w:rPr>
-        <w:t xml:space="preserve"> However, o</w:t>
+        <w:t>. However, o</w:t>
       </w:r>
       <w:r>
         <w:rPr>
@@ -1756,7 +1686,13 @@
         <w:rPr>
           <w:lang w:val="en-US"/>
         </w:rPr>
-        <w:t xml:space="preserve"> Specifically, transformers are known for their need of high amounts of data to perform well. </w:t>
+        <w:t xml:space="preserve"> Specifically, transformers are known for their need of high amounts of data to perform well.</w:t>
+      </w:r>
+      <w:r>
+        <w:rPr>
+          <w:lang w:val="en-US"/>
+        </w:rPr>
+        <w:t xml:space="preserve"> Finally, if a company wants to do time series analysis, and the focus is obtaining very accurate results from a large dataset, deep learning methods might be a better and more versatile choice compared to their classical machine learning counterparts, due to its various advantages already mentioned.  </w:t>
       </w:r>
     </w:p>
     <w:p>
@@ -1875,7 +1811,7 @@
 </file>
 
 <file path=word/numbering.xml><?xml version="1.0" encoding="utf-8"?>
-<w:numbering xmlns:wpc="http://schemas.microsoft.com/office/word/2010/wordprocessingCanvas" xmlns:cx="http://schemas.microsoft.com/office/drawing/2014/chartex" xmlns:cx1="http://schemas.microsoft.com/office/drawing/2015/9/8/chartex" xmlns:cx2="http://schemas.microsoft.com/office/drawing/2015/10/21/chartex" xmlns:cx3="http://schemas.microsoft.com/office/drawing/2016/5/9/chartex" xmlns:cx4="http://schemas.microsoft.com/office/drawing/2016/5/10/chartex" xmlns:cx5="http://schemas.microsoft.com/office/drawing/2016/5/11/chartex" xmlns:cx6="http://schemas.microsoft.com/office/drawing/2016/5/12/chartex" xmlns:cx7="http://schemas.microsoft.com/office/drawing/2016/5/13/chartex" xmlns:cx8="http://schemas.microsoft.com/office/drawing/2016/5/14/chartex" xmlns:mc="http://schemas.openxmlformats.org/markup-compatibility/2006" xmlns:aink="http://schemas.microsoft.com/office/drawing/2016/ink" xmlns:am3d="http://schemas.microsoft.com/office/drawing/2017/model3d" xmlns:o="urn:schemas-microsoft-com:office:office" xmlns:oel="http://schemas.microsoft.com/office/2019/extlst" xmlns:r="http://schemas.openxmlformats.org/officeDocument/2006/relationships" xmlns:m="http://schemas.openxmlformats.org/officeDocument/2006/math" xmlns:v="urn:schemas-microsoft-com:vml" xmlns:wp14="http://schemas.microsoft.com/office/word/2010/wordprocessingDrawing" xmlns:wp="http://schemas.openxmlformats.org/drawingml/2006/wordprocessingDrawing" xmlns:w10="urn:schemas-microsoft-com:office:word" xmlns:w="http://schemas.openxmlformats.org/wordprocessingml/2006/main" xmlns:w14="http://schemas.microsoft.com/office/word/2010/wordml" xmlns:w15="http://schemas.microsoft.com/office/word/2012/wordml" xmlns:w16cex="http://schemas.microsoft.com/office/word/2018/wordml/cex" xmlns:w16cid="http://schemas.microsoft.com/office/word/2016/wordml/cid" xmlns:w16="http://schemas.microsoft.com/office/word/2018/wordml" xmlns:w16sdtdh="http://schemas.microsoft.com/office/word/2020/wordml/sdtdatahash" xmlns:w16se="http://schemas.microsoft.com/office/word/2015/wordml/symex" xmlns:wpg="http://schemas.microsoft.com/office/word/2010/wordprocessingGroup" xmlns:wpi="http://schemas.microsoft.com/office/word/2010/wordprocessingInk" xmlns:wne="http://schemas.microsoft.com/office/word/2006/wordml" xmlns:wps="http://schemas.microsoft.com/office/word/2010/wordprocessingShape" mc:Ignorable="w14 w15 w16se w16cid w16 w16cex w16sdtdh wp14">
+<w:numbering xmlns:wpc="http://schemas.microsoft.com/office/word/2010/wordprocessingCanvas" xmlns:cx="http://schemas.microsoft.com/office/drawing/2014/chartex" xmlns:cx1="http://schemas.microsoft.com/office/drawing/2015/9/8/chartex" xmlns:cx2="http://schemas.microsoft.com/office/drawing/2015/10/21/chartex" xmlns:cx3="http://schemas.microsoft.com/office/drawing/2016/5/9/chartex" xmlns:cx4="http://schemas.microsoft.com/office/drawing/2016/5/10/chartex" xmlns:cx5="http://schemas.microsoft.com/office/drawing/2016/5/11/chartex" xmlns:cx6="http://schemas.microsoft.com/office/drawing/2016/5/12/chartex" xmlns:cx7="http://schemas.microsoft.com/office/drawing/2016/5/13/chartex" xmlns:cx8="http://schemas.microsoft.com/office/drawing/2016/5/14/chartex" xmlns:mc="http://schemas.openxmlformats.org/markup-compatibility/2006" xmlns:aink="http://schemas.microsoft.com/office/drawing/2016/ink" xmlns:am3d="http://schemas.microsoft.com/office/drawing/2017/model3d" xmlns:o="urn:schemas-microsoft-com:office:office" xmlns:r="http://schemas.openxmlformats.org/officeDocument/2006/relationships" xmlns:m="http://schemas.openxmlformats.org/officeDocument/2006/math" xmlns:v="urn:schemas-microsoft-com:vml" xmlns:wp14="http://schemas.microsoft.com/office/word/2010/wordprocessingDrawing" xmlns:wp="http://schemas.openxmlformats.org/drawingml/2006/wordprocessingDrawing" xmlns:w10="urn:schemas-microsoft-com:office:word" xmlns:w="http://schemas.openxmlformats.org/wordprocessingml/2006/main" xmlns:w14="http://schemas.microsoft.com/office/word/2010/wordml" xmlns:w15="http://schemas.microsoft.com/office/word/2012/wordml" xmlns:w16cex="http://schemas.microsoft.com/office/word/2018/wordml/cex" xmlns:w16cid="http://schemas.microsoft.com/office/word/2016/wordml/cid" xmlns:w16="http://schemas.microsoft.com/office/word/2018/wordml" xmlns:w16sdtdh="http://schemas.microsoft.com/office/word/2020/wordml/sdtdatahash" xmlns:w16se="http://schemas.microsoft.com/office/word/2015/wordml/symex" xmlns:wpg="http://schemas.microsoft.com/office/word/2010/wordprocessingGroup" xmlns:wpi="http://schemas.microsoft.com/office/word/2010/wordprocessingInk" xmlns:wne="http://schemas.microsoft.com/office/word/2006/wordml" xmlns:wps="http://schemas.microsoft.com/office/word/2010/wordprocessingShape" mc:Ignorable="w14 w15 w16se w16cid w16 w16cex w16sdtdh wp14">
   <w:abstractNum w:abstractNumId="0" w15:restartNumberingAfterBreak="0">
     <w:nsid w:val="24E76B7B"/>
     <w:multiLevelType w:val="hybridMultilevel"/>
@@ -2137,10 +2073,10 @@
       </w:rPr>
     </w:lvl>
   </w:abstractNum>
-  <w:num w:numId="1" w16cid:durableId="320741056">
+  <w:num w:numId="1">
     <w:abstractNumId w:val="1"/>
   </w:num>
-  <w:num w:numId="2" w16cid:durableId="557596037">
+  <w:num w:numId="2">
     <w:abstractNumId w:val="0"/>
   </w:num>
 </w:numbering>
@@ -2539,17 +2475,17 @@
     <w:lsdException w:name="Unresolved Mention" w:semiHidden="1" w:unhideWhenUsed="1"/>
     <w:lsdException w:name="Smart Link" w:semiHidden="1" w:unhideWhenUsed="1"/>
   </w:latentStyles>
-  <w:style w:type="paragraph" w:default="1" w:styleId="Standard">
+  <w:style w:type="paragraph" w:default="1" w:styleId="Normal">
     <w:name w:val="Normal"/>
     <w:qFormat/>
   </w:style>
-  <w:style w:type="character" w:default="1" w:styleId="Absatz-Standardschriftart">
+  <w:style w:type="character" w:default="1" w:styleId="Tipodeletrapredefinidodopargrafo">
     <w:name w:val="Default Paragraph Font"/>
     <w:uiPriority w:val="1"/>
     <w:semiHidden/>
     <w:unhideWhenUsed/>
   </w:style>
-  <w:style w:type="table" w:default="1" w:styleId="NormaleTabelle">
+  <w:style w:type="table" w:default="1" w:styleId="Tabelanormal">
     <w:name w:val="Normal Table"/>
     <w:uiPriority w:val="99"/>
     <w:semiHidden/>
@@ -2564,15 +2500,15 @@
       </w:tblCellMar>
     </w:tblPr>
   </w:style>
-  <w:style w:type="numbering" w:default="1" w:styleId="KeineListe">
+  <w:style w:type="numbering" w:default="1" w:styleId="Semlista">
     <w:name w:val="No List"/>
     <w:uiPriority w:val="99"/>
     <w:semiHidden/>
     <w:unhideWhenUsed/>
   </w:style>
-  <w:style w:type="paragraph" w:styleId="Listenabsatz">
+  <w:style w:type="paragraph" w:styleId="PargrafodaLista">
     <w:name w:val="List Paragraph"/>
-    <w:basedOn w:val="Standard"/>
+    <w:basedOn w:val="Normal"/>
     <w:uiPriority w:val="34"/>
     <w:qFormat/>
     <w:rsid w:val="00830141"/>
@@ -2581,9 +2517,9 @@
       <w:contextualSpacing/>
     </w:pPr>
   </w:style>
-  <w:style w:type="table" w:styleId="Tabellenraster">
+  <w:style w:type="table" w:styleId="TabelacomGrelha">
     <w:name w:val="Table Grid"/>
-    <w:basedOn w:val="NormaleTabelle"/>
+    <w:basedOn w:val="Tabelanormal"/>
     <w:uiPriority w:val="39"/>
     <w:rsid w:val="00830141"/>
     <w:tblPr>
@@ -2597,9 +2533,9 @@
       </w:tblBorders>
     </w:tblPr>
   </w:style>
-  <w:style w:type="table" w:styleId="EinfacheTabelle3">
+  <w:style w:type="table" w:styleId="SimplesTabela3">
     <w:name w:val="Plain Table 3"/>
-    <w:basedOn w:val="NormaleTabelle"/>
+    <w:basedOn w:val="Tabelanormal"/>
     <w:uiPriority w:val="43"/>
     <w:rsid w:val="00830141"/>
     <w:tblPr>
@@ -2687,9 +2623,9 @@
       </w:tcPr>
     </w:tblStylePr>
   </w:style>
-  <w:style w:type="table" w:styleId="EinfacheTabelle5">
+  <w:style w:type="table" w:styleId="TabelaSimples5">
     <w:name w:val="Plain Table 5"/>
-    <w:basedOn w:val="NormaleTabelle"/>
+    <w:basedOn w:val="Tabelanormal"/>
     <w:uiPriority w:val="45"/>
     <w:rsid w:val="00830141"/>
     <w:tblPr>
@@ -2804,9 +2740,9 @@
       </w:tcPr>
     </w:tblStylePr>
   </w:style>
-  <w:style w:type="table" w:styleId="Gitternetztabelle1hell">
+  <w:style w:type="table" w:styleId="TabeladeGrelha1Clara">
     <w:name w:val="Grid Table 1 Light"/>
-    <w:basedOn w:val="NormaleTabelle"/>
+    <w:basedOn w:val="Tabelanormal"/>
     <w:uiPriority w:val="46"/>
     <w:rsid w:val="00830141"/>
     <w:tblPr>
@@ -2858,9 +2794,9 @@
       </w:rPr>
     </w:tblStylePr>
   </w:style>
-  <w:style w:type="table" w:styleId="Gitternetztabelle2">
+  <w:style w:type="table" w:styleId="TabeladeGrelha2">
     <w:name w:val="Grid Table 2"/>
-    <w:basedOn w:val="NormaleTabelle"/>
+    <w:basedOn w:val="Tabelanormal"/>
     <w:uiPriority w:val="47"/>
     <w:rsid w:val="00830141"/>
     <w:tblPr>
@@ -3240,15 +3176,6 @@
 </file>
 
 <file path=customXml/item2.xml><?xml version="1.0" encoding="utf-8"?>
-<?mso-contentType ?>
-<FormTemplates xmlns="http://schemas.microsoft.com/sharepoint/v3/contenttype/forms">
-  <Display>DocumentLibraryForm</Display>
-  <Edit>DocumentLibraryForm</Edit>
-  <New>DocumentLibraryForm</New>
-</FormTemplates>
-</file>
-
-<file path=customXml/item3.xml><?xml version="1.0" encoding="utf-8"?>
 <ct:contentTypeSchema xmlns:ct="http://schemas.microsoft.com/office/2006/metadata/contentType" xmlns:ma="http://schemas.microsoft.com/office/2006/metadata/properties/metaAttributes" ct:_="" ma:_="" ma:contentTypeName="Document" ma:contentTypeID="0x0101007BB1F38E15DC794EBD04A3EEADD4C52F" ma:contentTypeVersion="15" ma:contentTypeDescription="Crée un document." ma:contentTypeScope="" ma:versionID="7fa2abb9aa2b9bd8366fdc9b8e362ff3">
   <xsd:schema xmlns:xsd="http://www.w3.org/2001/XMLSchema" xmlns:xs="http://www.w3.org/2001/XMLSchema" xmlns:p="http://schemas.microsoft.com/office/2006/metadata/properties" xmlns:ns2="2c143b97-8598-444c-8b45-dc9e28abcbe0" xmlns:ns3="9fc1301f-4230-498c-9255-6f547254e348" targetNamespace="http://schemas.microsoft.com/office/2006/metadata/properties" ma:root="true" ma:fieldsID="0fb8828a144bfada9a893200210a1677" ns2:_="" ns3:_="">
     <xsd:import namespace="2c143b97-8598-444c-8b45-dc9e28abcbe0"/>
@@ -3483,6 +3410,15 @@
 </ct:contentTypeSchema>
 </file>
 
+<file path=customXml/item3.xml><?xml version="1.0" encoding="utf-8"?>
+<?mso-contentType ?>
+<FormTemplates xmlns="http://schemas.microsoft.com/sharepoint/v3/contenttype/forms">
+  <Display>DocumentLibraryForm</Display>
+  <Edit>DocumentLibraryForm</Edit>
+  <New>DocumentLibraryForm</New>
+</FormTemplates>
+</file>
+
 <file path=customXml/itemProps1.xml><?xml version="1.0" encoding="utf-8"?>
 <ds:datastoreItem xmlns:ds="http://schemas.openxmlformats.org/officeDocument/2006/customXml" ds:itemID="{9C0BD479-4749-42D9-815A-71A324B22AEA}">
   <ds:schemaRefs>
@@ -3495,14 +3431,6 @@
 </file>
 
 <file path=customXml/itemProps2.xml><?xml version="1.0" encoding="utf-8"?>
-<ds:datastoreItem xmlns:ds="http://schemas.openxmlformats.org/officeDocument/2006/customXml" ds:itemID="{67389CD5-38EF-402B-B544-4207712777D6}">
-  <ds:schemaRefs>
-    <ds:schemaRef ds:uri="http://schemas.microsoft.com/sharepoint/v3/contenttype/forms"/>
-  </ds:schemaRefs>
-</ds:datastoreItem>
-</file>
-
-<file path=customXml/itemProps3.xml><?xml version="1.0" encoding="utf-8"?>
 <ds:datastoreItem xmlns:ds="http://schemas.openxmlformats.org/officeDocument/2006/customXml" ds:itemID="{1DD569DA-7559-4AFC-8D10-D8320F1EEF71}">
   <ds:schemaRefs>
     <ds:schemaRef ds:uri="http://schemas.microsoft.com/office/2006/metadata/contentType"/>
@@ -3519,4 +3447,12 @@
     <ds:schemaRef ds:uri="http://schemas.microsoft.com/internal/obd"/>
   </ds:schemaRefs>
 </ds:datastoreItem>
+</file>
+
+<file path=customXml/itemProps3.xml><?xml version="1.0" encoding="utf-8"?>
+<ds:datastoreItem xmlns:ds="http://schemas.openxmlformats.org/officeDocument/2006/customXml" ds:itemID="{67389CD5-38EF-402B-B544-4207712777D6}">
+  <ds:schemaRefs>
+    <ds:schemaRef ds:uri="http://schemas.microsoft.com/sharepoint/v3/contenttype/forms"/>
+  </ds:schemaRefs>
+</ds:datastoreItem>
 </file>
</xml_diff>

<commit_message>
Add thoughts on interpretability
</commit_message>
<xml_diff>
--- a/XHEC-REPORT-GROUP06.docx
+++ b/XHEC-REPORT-GROUP06.docx
@@ -1,6 +1,6 @@
 
 <file path=word/document.xml><?xml version="1.0" encoding="utf-8"?>
-<w:document xmlns:wpc="http://schemas.microsoft.com/office/word/2010/wordprocessingCanvas" xmlns:cx="http://schemas.microsoft.com/office/drawing/2014/chartex" xmlns:cx1="http://schemas.microsoft.com/office/drawing/2015/9/8/chartex" xmlns:cx2="http://schemas.microsoft.com/office/drawing/2015/10/21/chartex" xmlns:cx3="http://schemas.microsoft.com/office/drawing/2016/5/9/chartex" xmlns:cx4="http://schemas.microsoft.com/office/drawing/2016/5/10/chartex" xmlns:cx5="http://schemas.microsoft.com/office/drawing/2016/5/11/chartex" xmlns:cx6="http://schemas.microsoft.com/office/drawing/2016/5/12/chartex" xmlns:cx7="http://schemas.microsoft.com/office/drawing/2016/5/13/chartex" xmlns:cx8="http://schemas.microsoft.com/office/drawing/2016/5/14/chartex" xmlns:mc="http://schemas.openxmlformats.org/markup-compatibility/2006" xmlns:aink="http://schemas.microsoft.com/office/drawing/2016/ink" xmlns:am3d="http://schemas.microsoft.com/office/drawing/2017/model3d" xmlns:o="urn:schemas-microsoft-com:office:office" xmlns:r="http://schemas.openxmlformats.org/officeDocument/2006/relationships" xmlns:m="http://schemas.openxmlformats.org/officeDocument/2006/math" xmlns:v="urn:schemas-microsoft-com:vml" xmlns:wp14="http://schemas.microsoft.com/office/word/2010/wordprocessingDrawing" xmlns:wp="http://schemas.openxmlformats.org/drawingml/2006/wordprocessingDrawing" xmlns:w10="urn:schemas-microsoft-com:office:word" xmlns:w="http://schemas.openxmlformats.org/wordprocessingml/2006/main" xmlns:w14="http://schemas.microsoft.com/office/word/2010/wordml" xmlns:w15="http://schemas.microsoft.com/office/word/2012/wordml" xmlns:w16cex="http://schemas.microsoft.com/office/word/2018/wordml/cex" xmlns:w16cid="http://schemas.microsoft.com/office/word/2016/wordml/cid" xmlns:w16="http://schemas.microsoft.com/office/word/2018/wordml" xmlns:w16sdtdh="http://schemas.microsoft.com/office/word/2020/wordml/sdtdatahash" xmlns:w16se="http://schemas.microsoft.com/office/word/2015/wordml/symex" xmlns:wpg="http://schemas.microsoft.com/office/word/2010/wordprocessingGroup" xmlns:wpi="http://schemas.microsoft.com/office/word/2010/wordprocessingInk" xmlns:wne="http://schemas.microsoft.com/office/word/2006/wordml" xmlns:wps="http://schemas.microsoft.com/office/word/2010/wordprocessingShape" mc:Ignorable="w14 w15 w16se w16cid w16 w16cex w16sdtdh wp14">
+<w:document xmlns:wpc="http://schemas.microsoft.com/office/word/2010/wordprocessingCanvas" xmlns:cx="http://schemas.microsoft.com/office/drawing/2014/chartex" xmlns:cx1="http://schemas.microsoft.com/office/drawing/2015/9/8/chartex" xmlns:cx2="http://schemas.microsoft.com/office/drawing/2015/10/21/chartex" xmlns:cx3="http://schemas.microsoft.com/office/drawing/2016/5/9/chartex" xmlns:cx4="http://schemas.microsoft.com/office/drawing/2016/5/10/chartex" xmlns:cx5="http://schemas.microsoft.com/office/drawing/2016/5/11/chartex" xmlns:cx6="http://schemas.microsoft.com/office/drawing/2016/5/12/chartex" xmlns:cx7="http://schemas.microsoft.com/office/drawing/2016/5/13/chartex" xmlns:cx8="http://schemas.microsoft.com/office/drawing/2016/5/14/chartex" xmlns:mc="http://schemas.openxmlformats.org/markup-compatibility/2006" xmlns:aink="http://schemas.microsoft.com/office/drawing/2016/ink" xmlns:am3d="http://schemas.microsoft.com/office/drawing/2017/model3d" xmlns:o="urn:schemas-microsoft-com:office:office" xmlns:oel="http://schemas.microsoft.com/office/2019/extlst" xmlns:r="http://schemas.openxmlformats.org/officeDocument/2006/relationships" xmlns:m="http://schemas.openxmlformats.org/officeDocument/2006/math" xmlns:v="urn:schemas-microsoft-com:vml" xmlns:wp14="http://schemas.microsoft.com/office/word/2010/wordprocessingDrawing" xmlns:wp="http://schemas.openxmlformats.org/drawingml/2006/wordprocessingDrawing" xmlns:w10="urn:schemas-microsoft-com:office:word" xmlns:w="http://schemas.openxmlformats.org/wordprocessingml/2006/main" xmlns:w14="http://schemas.microsoft.com/office/word/2010/wordml" xmlns:w15="http://schemas.microsoft.com/office/word/2012/wordml" xmlns:w16cex="http://schemas.microsoft.com/office/word/2018/wordml/cex" xmlns:w16cid="http://schemas.microsoft.com/office/word/2016/wordml/cid" xmlns:w16="http://schemas.microsoft.com/office/word/2018/wordml" xmlns:w16sdtdh="http://schemas.microsoft.com/office/word/2020/wordml/sdtdatahash" xmlns:w16se="http://schemas.microsoft.com/office/word/2015/wordml/symex" xmlns:wpg="http://schemas.microsoft.com/office/word/2010/wordprocessingGroup" xmlns:wpi="http://schemas.microsoft.com/office/word/2010/wordprocessingInk" xmlns:wne="http://schemas.microsoft.com/office/word/2006/wordml" xmlns:wps="http://schemas.microsoft.com/office/word/2010/wordprocessingShape" mc:Ignorable="w14 w15 w16se w16cid w16 w16cex w16sdtdh wp14">
   <w:body>
     <w:p>
       <w:pPr>
@@ -34,7 +34,7 @@
           <w:noProof/>
         </w:rPr>
         <w:pict w14:anchorId="3F23F3E0">
-          <v:rect id="_x0000_i1025" alt="" style="width:453.6pt;height:.05pt;mso-width-percent:0;mso-height-percent:0;mso-width-percent:0;mso-height-percent:0" o:hralign="center" o:hrstd="t" o:hrnoshade="t" o:hr="t" fillcolor="#d1d5db" stroked="f"/>
+          <v:rect id="_x0000_i1026" alt="" style="width:453.6pt;height:.05pt;mso-width-percent:0;mso-height-percent:0;mso-width-percent:0;mso-height-percent:0" o:hralign="center" o:hrstd="t" o:hrnoshade="t" o:hr="t" fillcolor="#d1d5db" stroked="f"/>
         </w:pict>
       </w:r>
     </w:p>
@@ -73,7 +73,7 @@
           <w:noProof/>
         </w:rPr>
         <w:pict w14:anchorId="614FAB65">
-          <v:rect id="_x0000_i1026" alt="" style="width:453.6pt;height:.05pt;mso-width-percent:0;mso-height-percent:0;mso-width-percent:0;mso-height-percent:0" o:hralign="center" o:hrstd="t" o:hrnoshade="t" o:hr="t" fillcolor="#d1d5db" stroked="f"/>
+          <v:rect id="_x0000_i1025" alt="" style="width:453.6pt;height:.05pt;mso-width-percent:0;mso-height-percent:0;mso-width-percent:0;mso-height-percent:0" o:hralign="center" o:hrstd="t" o:hrnoshade="t" o:hr="t" fillcolor="#d1d5db" stroked="f"/>
         </w:pict>
       </w:r>
     </w:p>
@@ -123,6 +123,12 @@
         <w:rPr>
           <w:lang w:val="en-US"/>
         </w:rPr>
+        <w:t>,</w:t>
+      </w:r>
+      <w:r>
+        <w:rPr>
+          <w:lang w:val="en-US"/>
+        </w:rPr>
         <w:t xml:space="preserve"> and season.</w:t>
       </w:r>
       <w:r>
@@ -153,7 +159,19 @@
         <w:rPr>
           <w:lang w:val="en-US"/>
         </w:rPr>
-        <w:t xml:space="preserve">Third, we categorized the cloudiness. Fourth, we created lag extended features. </w:t>
+        <w:t>Third, we categorized the cloudiness. Fourth, we created lag</w:t>
+      </w:r>
+      <w:r>
+        <w:rPr>
+          <w:lang w:val="en-US"/>
+        </w:rPr>
+        <w:t>-</w:t>
+      </w:r>
+      <w:r>
+        <w:rPr>
+          <w:lang w:val="en-US"/>
+        </w:rPr>
+        <w:t xml:space="preserve">extended features. </w:t>
       </w:r>
       <w:r>
         <w:rPr>
@@ -189,31 +207,19 @@
         <w:rPr>
           <w:lang w:val="en-US"/>
         </w:rPr>
-        <w:t xml:space="preserve">For the following steps we used the </w:t>
-      </w:r>
-      <w:r>
-        <w:rPr>
-          <w:lang w:val="en-US"/>
-        </w:rPr>
-        <w:t xml:space="preserve">provided </w:t>
-      </w:r>
-      <w:r>
-        <w:rPr>
-          <w:lang w:val="en-US"/>
-        </w:rPr>
-        <w:t xml:space="preserve">preprocessed data </w:t>
-      </w:r>
-      <w:r>
-        <w:rPr>
-          <w:lang w:val="en-US"/>
-        </w:rPr>
-        <w:t>from</w:t>
-      </w:r>
-      <w:r>
-        <w:rPr>
-          <w:lang w:val="en-US"/>
-        </w:rPr>
-        <w:t xml:space="preserve"> the </w:t>
+        <w:t>For the following steps</w:t>
+      </w:r>
+      <w:r>
+        <w:rPr>
+          <w:lang w:val="en-US"/>
+        </w:rPr>
+        <w:t>, we used the provided preprocessed data from</w:t>
+      </w:r>
+      <w:r>
+        <w:rPr>
+          <w:lang w:val="en-US"/>
+        </w:rPr>
+        <w:t xml:space="preserve"> </w:t>
       </w:r>
       <w:r>
         <w:rPr>
@@ -287,7 +293,19 @@
         <w:rPr>
           <w:lang w:val="en-US"/>
         </w:rPr>
-        <w:t xml:space="preserve">e ran a </w:t>
+        <w:t>e ran a</w:t>
+      </w:r>
+      <w:r>
+        <w:rPr>
+          <w:lang w:val="en-US"/>
+        </w:rPr>
+        <w:t>n</w:t>
+      </w:r>
+      <w:r>
+        <w:rPr>
+          <w:lang w:val="en-US"/>
+        </w:rPr>
+        <w:t xml:space="preserve"> </w:t>
       </w:r>
       <w:r>
         <w:rPr>
@@ -359,7 +377,19 @@
         <w:rPr>
           <w:lang w:val="en-US"/>
         </w:rPr>
-        <w:t xml:space="preserve">single layer RNN with one linear layer to generate the next hidden state and one linear layer to generate the output, which both take the stacked input and previous hidden state as input. </w:t>
+        <w:t>single</w:t>
+      </w:r>
+      <w:r>
+        <w:rPr>
+          <w:lang w:val="en-US"/>
+        </w:rPr>
+        <w:t>-</w:t>
+      </w:r>
+      <w:r>
+        <w:rPr>
+          <w:lang w:val="en-US"/>
+        </w:rPr>
+        <w:t xml:space="preserve">layer RNN with one linear layer to generate the next hidden state and one linear layer to generate the output, which both take the stacked input and previous hidden state as input. </w:t>
       </w:r>
       <w:r>
         <w:rPr>
@@ -403,7 +433,19 @@
         <w:rPr>
           <w:lang w:val="en-US"/>
         </w:rPr>
-        <w:t xml:space="preserve"> For the LSTM, we built a univariate, multivariate and region-agnostic version.</w:t>
+        <w:t xml:space="preserve"> For the LSTM, we built a univariate, multivariate</w:t>
+      </w:r>
+      <w:r>
+        <w:rPr>
+          <w:lang w:val="en-US"/>
+        </w:rPr>
+        <w:t>,</w:t>
+      </w:r>
+      <w:r>
+        <w:rPr>
+          <w:lang w:val="en-US"/>
+        </w:rPr>
+        <w:t xml:space="preserve"> and region-agnostic version.</w:t>
       </w:r>
       <w:r>
         <w:rPr>
@@ -541,7 +583,19 @@
         <w:rPr>
           <w:lang w:val="en-US"/>
         </w:rPr>
-        <w:t xml:space="preserve">For not-region-agnostic models, Ile de France was taken as exemplary region to subset the data. </w:t>
+        <w:t xml:space="preserve">For not-region-agnostic models, Ile de France was taken as </w:t>
+      </w:r>
+      <w:r>
+        <w:rPr>
+          <w:lang w:val="en-US"/>
+        </w:rPr>
+        <w:t xml:space="preserve">an </w:t>
+      </w:r>
+      <w:r>
+        <w:rPr>
+          <w:lang w:val="en-US"/>
+        </w:rPr>
+        <w:t xml:space="preserve">exemplary region to subset the data. </w:t>
       </w:r>
       <w:r>
         <w:rPr>
@@ -565,7 +619,19 @@
         <w:rPr>
           <w:lang w:val="en-US"/>
         </w:rPr>
-        <w:t xml:space="preserve">We ran each model for 10 epochs. For the RNN and LSTM we used </w:t>
+        <w:t>We ran each model for 10 epochs. For the RNN and LSTM</w:t>
+      </w:r>
+      <w:r>
+        <w:rPr>
+          <w:lang w:val="en-US"/>
+        </w:rPr>
+        <w:t>,</w:t>
+      </w:r>
+      <w:r>
+        <w:rPr>
+          <w:lang w:val="en-US"/>
+        </w:rPr>
+        <w:t xml:space="preserve"> we used </w:t>
       </w:r>
       <w:r>
         <w:rPr>
@@ -615,7 +681,13 @@
         <w:rPr>
           <w:lang w:val="en-US"/>
         </w:rPr>
-        <w:t xml:space="preserve"> For this dataset we specified the region as group, an encoder length of 12 to 24, a prediction length of 1 to 24, a </w:t>
+        <w:t xml:space="preserve"> For this dataset</w:t>
+      </w:r>
+      <w:r>
+        <w:rPr>
+          <w:lang w:val="en-US"/>
+        </w:rPr>
+        <w:t xml:space="preserve">, we specified the region as a group, an encoder length of 12 to 24, a prediction length of 1 to 24, a </w:t>
       </w:r>
       <w:proofErr w:type="spellStart"/>
       <w:r>
@@ -629,7 +701,13 @@
         <w:rPr>
           <w:lang w:val="en-US"/>
         </w:rPr>
-        <w:t xml:space="preserve"> group normalizer and different known / unknown reals and </w:t>
+        <w:t xml:space="preserve"> group normalizer,</w:t>
+      </w:r>
+      <w:r>
+        <w:rPr>
+          <w:lang w:val="en-US"/>
+        </w:rPr>
+        <w:t xml:space="preserve"> and different known / unknown reals and </w:t>
       </w:r>
       <w:proofErr w:type="spellStart"/>
       <w:r>
@@ -748,13 +826,19 @@
         <w:rPr>
           <w:lang w:val="en-US"/>
         </w:rPr>
-        <w:t>In the table below we compared the different model architectures</w:t>
-      </w:r>
-      <w:r>
-        <w:rPr>
-          <w:lang w:val="en-US"/>
-        </w:rPr>
-        <w:t xml:space="preserve"> by listing the SMAPE, MAE on the test set and </w:t>
+        <w:t>In the table below</w:t>
+      </w:r>
+      <w:r>
+        <w:rPr>
+          <w:lang w:val="en-US"/>
+        </w:rPr>
+        <w:t>, we compared the different model architectures by listing the SMAPE and</w:t>
+      </w:r>
+      <w:r>
+        <w:rPr>
+          <w:lang w:val="en-US"/>
+        </w:rPr>
+        <w:t xml:space="preserve"> MAE on the test set and </w:t>
       </w:r>
       <w:r>
         <w:rPr>
@@ -861,7 +945,7 @@
     </w:p>
     <w:tbl>
       <w:tblPr>
-        <w:tblStyle w:val="SimplesTabela3"/>
+        <w:tblStyle w:val="PlainTable3"/>
         <w:tblW w:w="0" w:type="auto"/>
         <w:tblLook w:val="04A0" w:firstRow="1" w:lastRow="0" w:firstColumn="1" w:lastColumn="0" w:noHBand="0" w:noVBand="1"/>
       </w:tblPr>
@@ -1544,7 +1628,43 @@
         <w:rPr>
           <w:lang w:val="en-US"/>
         </w:rPr>
-        <w:t>were quite unstable, i.e. using the model to predict recursively lead to far off results for hours closer to the 24 hours’ time horizon.</w:t>
+        <w:t>were quite unstable, i.e.</w:t>
+      </w:r>
+      <w:r>
+        <w:rPr>
+          <w:lang w:val="en-US"/>
+        </w:rPr>
+        <w:t>,</w:t>
+      </w:r>
+      <w:r>
+        <w:rPr>
+          <w:lang w:val="en-US"/>
+        </w:rPr>
+        <w:t xml:space="preserve"> using the model to predict recursively lead</w:t>
+      </w:r>
+      <w:r>
+        <w:rPr>
+          <w:lang w:val="en-US"/>
+        </w:rPr>
+        <w:t>s</w:t>
+      </w:r>
+      <w:r>
+        <w:rPr>
+          <w:lang w:val="en-US"/>
+        </w:rPr>
+        <w:t xml:space="preserve"> to far</w:t>
+      </w:r>
+      <w:r>
+        <w:rPr>
+          <w:lang w:val="en-US"/>
+        </w:rPr>
+        <w:t>-</w:t>
+      </w:r>
+      <w:r>
+        <w:rPr>
+          <w:lang w:val="en-US"/>
+        </w:rPr>
+        <w:t>off results for hours closer to the 24 hours’ time horizon.</w:t>
       </w:r>
       <w:r>
         <w:rPr>
@@ -1586,7 +1706,19 @@
         <w:rPr>
           <w:lang w:val="en-US"/>
         </w:rPr>
-        <w:t>The TFT model showed a high runtime even when restricting to 40% of the data and the performance was inferior to the comparable LSTM (region-agnostic)</w:t>
+        <w:t>The TFT model showed a high runtime even when restrict</w:t>
+      </w:r>
+      <w:r>
+        <w:rPr>
+          <w:lang w:val="en-US"/>
+        </w:rPr>
+        <w:t>ed to 40% of the data,</w:t>
+      </w:r>
+      <w:r>
+        <w:rPr>
+          <w:lang w:val="en-US"/>
+        </w:rPr>
+        <w:t xml:space="preserve"> and the performance was inferior to the comparable LSTM (region-agnostic)</w:t>
       </w:r>
       <w:r>
         <w:rPr>
@@ -1637,62 +1769,269 @@
       <w:pPr>
         <w:jc w:val="both"/>
         <w:rPr>
+          <w:rFonts w:cstheme="minorHAnsi"/>
           <w:lang w:val="en-US"/>
         </w:rPr>
       </w:pPr>
       <w:r>
         <w:rPr>
-          <w:lang w:val="en-US"/>
-        </w:rPr>
-        <w:t xml:space="preserve">The deep learning methods can handle larger amounts of data, are more straight forward for multivariate approaches and are able to identify more complex patterns than classical machine learning models. Also, one can use them natively to predict a time sequence into the future which is quite different to traditional time series </w:t>
-      </w:r>
-      <w:r>
-        <w:rPr>
-          <w:lang w:val="en-US"/>
-        </w:rPr>
-        <w:t>models</w:t>
-      </w:r>
-      <w:r>
-        <w:rPr>
-          <w:lang w:val="en-US"/>
-        </w:rPr>
-        <w:t xml:space="preserve"> such as ARIMA which </w:t>
-      </w:r>
-      <w:r>
-        <w:rPr>
+          <w:rFonts w:cstheme="minorHAnsi"/>
+          <w:lang w:val="en-US"/>
+        </w:rPr>
+        <w:t>The deep learning methods can handle larger amounts of data, are more straight</w:t>
+      </w:r>
+      <w:r>
+        <w:rPr>
+          <w:rFonts w:cstheme="minorHAnsi"/>
+          <w:lang w:val="en-US"/>
+        </w:rPr>
+        <w:t>forward for multivariate approaches,</w:t>
+      </w:r>
+      <w:r>
+        <w:rPr>
+          <w:rFonts w:cstheme="minorHAnsi"/>
+          <w:lang w:val="en-US"/>
+        </w:rPr>
+        <w:t xml:space="preserve"> and are able to identify more complex patterns than classical machine learning models. Also, one can use them natively to predict a time sequence into the future</w:t>
+      </w:r>
+      <w:r>
+        <w:rPr>
+          <w:rFonts w:cstheme="minorHAnsi"/>
+          <w:lang w:val="en-US"/>
+        </w:rPr>
+        <w:t>,</w:t>
+      </w:r>
+      <w:r>
+        <w:rPr>
+          <w:rFonts w:cstheme="minorHAnsi"/>
+          <w:lang w:val="en-US"/>
+        </w:rPr>
+        <w:t xml:space="preserve"> which is quite different </w:t>
+      </w:r>
+      <w:r>
+        <w:rPr>
+          <w:rFonts w:cstheme="minorHAnsi"/>
+          <w:lang w:val="en-US"/>
+        </w:rPr>
+        <w:t>from traditional time series models such as ARIMA,</w:t>
+      </w:r>
+      <w:r>
+        <w:rPr>
+          <w:rFonts w:cstheme="minorHAnsi"/>
+          <w:lang w:val="en-US"/>
+        </w:rPr>
+        <w:t xml:space="preserve"> which </w:t>
+      </w:r>
+      <w:r>
+        <w:rPr>
+          <w:rFonts w:cstheme="minorHAnsi"/>
           <w:lang w:val="en-US"/>
         </w:rPr>
         <w:t>always only predict the next point in time</w:t>
       </w:r>
       <w:r>
         <w:rPr>
+          <w:rFonts w:cstheme="minorHAnsi"/>
           <w:lang w:val="en-US"/>
         </w:rPr>
         <w:t>. However, o</w:t>
       </w:r>
       <w:r>
         <w:rPr>
-          <w:lang w:val="en-US"/>
-        </w:rPr>
-        <w:t xml:space="preserve">ne major challenge for implementing the deep learning models is the runtime due to model complexity. </w:t>
-      </w:r>
-      <w:r>
-        <w:rPr>
-          <w:lang w:val="en-US"/>
-        </w:rPr>
-        <w:t>This makes experimenting with a model more difficult and means that computational cost of maintaining the model over time are high.</w:t>
-      </w:r>
-      <w:r>
-        <w:rPr>
-          <w:lang w:val="en-US"/>
-        </w:rPr>
-        <w:t xml:space="preserve"> Specifically, transformers are known for their need of high amounts of data to perform well.</w:t>
-      </w:r>
-      <w:r>
-        <w:rPr>
-          <w:lang w:val="en-US"/>
-        </w:rPr>
-        <w:t xml:space="preserve"> Finally, if a company wants to do time series analysis, and the focus is obtaining very accurate results from a large dataset, deep learning methods might be a better and more versatile choice compared to their classical machine learning counterparts, due to its various advantages already mentioned.  </w:t>
+          <w:rFonts w:cstheme="minorHAnsi"/>
+          <w:lang w:val="en-US"/>
+        </w:rPr>
+        <w:t xml:space="preserve">ne major challenge </w:t>
+      </w:r>
+      <w:r>
+        <w:rPr>
+          <w:rFonts w:cstheme="minorHAnsi"/>
+          <w:lang w:val="en-US"/>
+        </w:rPr>
+        <w:t>in</w:t>
+      </w:r>
+      <w:r>
+        <w:rPr>
+          <w:rFonts w:cstheme="minorHAnsi"/>
+          <w:lang w:val="en-US"/>
+        </w:rPr>
+        <w:t xml:space="preserve"> implementing the deep learning models is the runtime due to model complexity. </w:t>
+      </w:r>
+      <w:r>
+        <w:rPr>
+          <w:rFonts w:cstheme="minorHAnsi"/>
+          <w:lang w:val="en-US"/>
+        </w:rPr>
+        <w:t xml:space="preserve">This makes experimenting with a model more difficult and means that </w:t>
+      </w:r>
+      <w:r>
+        <w:rPr>
+          <w:rFonts w:cstheme="minorHAnsi"/>
+          <w:lang w:val="en-US"/>
+        </w:rPr>
+        <w:t>the computational cost of maintaining the model over time is</w:t>
+      </w:r>
+      <w:r>
+        <w:rPr>
+          <w:rFonts w:cstheme="minorHAnsi"/>
+          <w:lang w:val="en-US"/>
+        </w:rPr>
+        <w:t xml:space="preserve"> high.</w:t>
+      </w:r>
+      <w:r>
+        <w:rPr>
+          <w:rFonts w:cstheme="minorHAnsi"/>
+          <w:lang w:val="en-US"/>
+        </w:rPr>
+        <w:t xml:space="preserve"> Specifically, transformers are known for their need </w:t>
+      </w:r>
+      <w:r>
+        <w:rPr>
+          <w:rFonts w:cstheme="minorHAnsi"/>
+          <w:lang w:val="en-US"/>
+        </w:rPr>
+        <w:t>for</w:t>
+      </w:r>
+      <w:r>
+        <w:rPr>
+          <w:rFonts w:cstheme="minorHAnsi"/>
+          <w:lang w:val="en-US"/>
+        </w:rPr>
+        <w:t xml:space="preserve"> high amounts of data to perform well.</w:t>
+      </w:r>
+      <w:r>
+        <w:rPr>
+          <w:rFonts w:cstheme="minorHAnsi"/>
+          <w:lang w:val="en-US"/>
+        </w:rPr>
+        <w:t xml:space="preserve"> </w:t>
+      </w:r>
+      <w:r>
+        <w:rPr>
+          <w:rFonts w:cstheme="minorHAnsi"/>
+          <w:lang w:val="en-US"/>
+        </w:rPr>
+        <w:t>T</w:t>
+      </w:r>
+      <w:r>
+        <w:rPr>
+          <w:rFonts w:cstheme="minorHAnsi"/>
+          <w:color w:val="000000" w:themeColor="text1"/>
+          <w:kern w:val="0"/>
+          <w:lang w:val="en-GB"/>
+        </w:rPr>
+        <w:t xml:space="preserve">he interpretability of deep learning models </w:t>
+      </w:r>
+      <w:r>
+        <w:rPr>
+          <w:rFonts w:cstheme="minorHAnsi"/>
+          <w:color w:val="000000" w:themeColor="text1"/>
+          <w:kern w:val="0"/>
+          <w:lang w:val="en-GB"/>
+        </w:rPr>
+        <w:t xml:space="preserve">is another challenge </w:t>
+      </w:r>
+      <w:r>
+        <w:rPr>
+          <w:rFonts w:cstheme="minorHAnsi"/>
+          <w:color w:val="000000" w:themeColor="text1"/>
+          <w:kern w:val="0"/>
+          <w:lang w:val="en-GB"/>
+        </w:rPr>
+        <w:t xml:space="preserve">compared to a </w:t>
+      </w:r>
+      <w:r>
+        <w:rPr>
+          <w:rFonts w:cstheme="minorHAnsi"/>
+          <w:color w:val="000000" w:themeColor="text1"/>
+          <w:kern w:val="0"/>
+          <w:lang w:val="en-GB"/>
+        </w:rPr>
+        <w:t>more straightforward feature importance approach of classical machine learning models</w:t>
+      </w:r>
+      <w:r>
+        <w:rPr>
+          <w:rFonts w:cstheme="minorHAnsi"/>
+          <w:color w:val="000000" w:themeColor="text1"/>
+          <w:kern w:val="0"/>
+          <w:lang w:val="en-GB"/>
+        </w:rPr>
+        <w:t xml:space="preserve">. </w:t>
+      </w:r>
+      <w:r>
+        <w:rPr>
+          <w:rFonts w:cstheme="minorHAnsi"/>
+          <w:color w:val="000000" w:themeColor="text1"/>
+          <w:kern w:val="0"/>
+          <w:lang w:val="en-GB"/>
+        </w:rPr>
+        <w:t xml:space="preserve">However, </w:t>
+      </w:r>
+      <w:r>
+        <w:rPr>
+          <w:rFonts w:cstheme="minorHAnsi"/>
+          <w:color w:val="000000" w:themeColor="text1"/>
+          <w:kern w:val="0"/>
+          <w:lang w:val="en-GB"/>
+        </w:rPr>
+        <w:t>t</w:t>
+      </w:r>
+      <w:r>
+        <w:rPr>
+          <w:rFonts w:cstheme="minorHAnsi"/>
+          <w:color w:val="000000" w:themeColor="text1"/>
+          <w:kern w:val="0"/>
+          <w:lang w:val="en-GB"/>
+        </w:rPr>
+        <w:t xml:space="preserve">echniques like attention mechanisms and layer-wise relevance propagation </w:t>
+      </w:r>
+      <w:r>
+        <w:rPr>
+          <w:rFonts w:cstheme="minorHAnsi"/>
+          <w:color w:val="000000" w:themeColor="text1"/>
+          <w:kern w:val="0"/>
+          <w:lang w:val="en-GB"/>
+        </w:rPr>
+        <w:t xml:space="preserve">may </w:t>
+      </w:r>
+      <w:r>
+        <w:rPr>
+          <w:rFonts w:cstheme="minorHAnsi"/>
+          <w:color w:val="000000" w:themeColor="text1"/>
+          <w:kern w:val="0"/>
+          <w:lang w:val="en-GB"/>
+        </w:rPr>
+        <w:t>offer some interpretability.</w:t>
+      </w:r>
+      <w:r>
+        <w:rPr>
+          <w:rFonts w:cstheme="minorHAnsi"/>
+          <w:color w:val="000000" w:themeColor="text1"/>
+          <w:kern w:val="0"/>
+          <w:lang w:val="en-GB"/>
+        </w:rPr>
+        <w:t xml:space="preserve"> </w:t>
+      </w:r>
+      <w:r>
+        <w:rPr>
+          <w:rFonts w:cstheme="minorHAnsi"/>
+          <w:lang w:val="en-US"/>
+        </w:rPr>
+        <w:t>Finally, if a company wants to do time series analysis, and the focus is obtaining very accurate results from a large dataset, deep learning methods might be a better and more versatile choice compared to their classical machine learning counterparts</w:t>
+      </w:r>
+      <w:r>
+        <w:rPr>
+          <w:rFonts w:cstheme="minorHAnsi"/>
+          <w:lang w:val="en-US"/>
+        </w:rPr>
+        <w:t xml:space="preserve"> due to the</w:t>
+      </w:r>
+      <w:r>
+        <w:rPr>
+          <w:rFonts w:cstheme="minorHAnsi"/>
+          <w:lang w:val="en-US"/>
+        </w:rPr>
+        <w:t xml:space="preserve"> various advantages already mentioned.  </w:t>
       </w:r>
     </w:p>
     <w:p>
@@ -1743,7 +2082,19 @@
         <w:rPr>
           <w:lang w:val="en-US"/>
         </w:rPr>
-        <w:t>with different state of the art models for deep learning in time series modeling</w:t>
+        <w:t>with different state</w:t>
+      </w:r>
+      <w:r>
+        <w:rPr>
+          <w:lang w:val="en-US"/>
+        </w:rPr>
+        <w:t>-of-the-</w:t>
+      </w:r>
+      <w:r>
+        <w:rPr>
+          <w:lang w:val="en-US"/>
+        </w:rPr>
+        <w:t>art models for deep learning in time series modeling</w:t>
       </w:r>
       <w:r>
         <w:rPr>
@@ -1791,7 +2142,7 @@
         <w:rPr>
           <w:lang w:val="en-US"/>
         </w:rPr>
-        <w:t xml:space="preserve">. In future works, it would be interesting to generate a coherent testing to be able to properly compare the different algorithms and select the best one for the task at hand. </w:t>
+        <w:t xml:space="preserve">. In future works, it would be interesting to generate coherent testing to be able to properly compare the different algorithms and select the best one for the task at hand. </w:t>
       </w:r>
       <w:r>
         <w:rPr>
@@ -1811,7 +2162,7 @@
 </file>
 
 <file path=word/numbering.xml><?xml version="1.0" encoding="utf-8"?>
-<w:numbering xmlns:wpc="http://schemas.microsoft.com/office/word/2010/wordprocessingCanvas" xmlns:cx="http://schemas.microsoft.com/office/drawing/2014/chartex" xmlns:cx1="http://schemas.microsoft.com/office/drawing/2015/9/8/chartex" xmlns:cx2="http://schemas.microsoft.com/office/drawing/2015/10/21/chartex" xmlns:cx3="http://schemas.microsoft.com/office/drawing/2016/5/9/chartex" xmlns:cx4="http://schemas.microsoft.com/office/drawing/2016/5/10/chartex" xmlns:cx5="http://schemas.microsoft.com/office/drawing/2016/5/11/chartex" xmlns:cx6="http://schemas.microsoft.com/office/drawing/2016/5/12/chartex" xmlns:cx7="http://schemas.microsoft.com/office/drawing/2016/5/13/chartex" xmlns:cx8="http://schemas.microsoft.com/office/drawing/2016/5/14/chartex" xmlns:mc="http://schemas.openxmlformats.org/markup-compatibility/2006" xmlns:aink="http://schemas.microsoft.com/office/drawing/2016/ink" xmlns:am3d="http://schemas.microsoft.com/office/drawing/2017/model3d" xmlns:o="urn:schemas-microsoft-com:office:office" xmlns:r="http://schemas.openxmlformats.org/officeDocument/2006/relationships" xmlns:m="http://schemas.openxmlformats.org/officeDocument/2006/math" xmlns:v="urn:schemas-microsoft-com:vml" xmlns:wp14="http://schemas.microsoft.com/office/word/2010/wordprocessingDrawing" xmlns:wp="http://schemas.openxmlformats.org/drawingml/2006/wordprocessingDrawing" xmlns:w10="urn:schemas-microsoft-com:office:word" xmlns:w="http://schemas.openxmlformats.org/wordprocessingml/2006/main" xmlns:w14="http://schemas.microsoft.com/office/word/2010/wordml" xmlns:w15="http://schemas.microsoft.com/office/word/2012/wordml" xmlns:w16cex="http://schemas.microsoft.com/office/word/2018/wordml/cex" xmlns:w16cid="http://schemas.microsoft.com/office/word/2016/wordml/cid" xmlns:w16="http://schemas.microsoft.com/office/word/2018/wordml" xmlns:w16sdtdh="http://schemas.microsoft.com/office/word/2020/wordml/sdtdatahash" xmlns:w16se="http://schemas.microsoft.com/office/word/2015/wordml/symex" xmlns:wpg="http://schemas.microsoft.com/office/word/2010/wordprocessingGroup" xmlns:wpi="http://schemas.microsoft.com/office/word/2010/wordprocessingInk" xmlns:wne="http://schemas.microsoft.com/office/word/2006/wordml" xmlns:wps="http://schemas.microsoft.com/office/word/2010/wordprocessingShape" mc:Ignorable="w14 w15 w16se w16cid w16 w16cex w16sdtdh wp14">
+<w:numbering xmlns:wpc="http://schemas.microsoft.com/office/word/2010/wordprocessingCanvas" xmlns:cx="http://schemas.microsoft.com/office/drawing/2014/chartex" xmlns:cx1="http://schemas.microsoft.com/office/drawing/2015/9/8/chartex" xmlns:cx2="http://schemas.microsoft.com/office/drawing/2015/10/21/chartex" xmlns:cx3="http://schemas.microsoft.com/office/drawing/2016/5/9/chartex" xmlns:cx4="http://schemas.microsoft.com/office/drawing/2016/5/10/chartex" xmlns:cx5="http://schemas.microsoft.com/office/drawing/2016/5/11/chartex" xmlns:cx6="http://schemas.microsoft.com/office/drawing/2016/5/12/chartex" xmlns:cx7="http://schemas.microsoft.com/office/drawing/2016/5/13/chartex" xmlns:cx8="http://schemas.microsoft.com/office/drawing/2016/5/14/chartex" xmlns:mc="http://schemas.openxmlformats.org/markup-compatibility/2006" xmlns:aink="http://schemas.microsoft.com/office/drawing/2016/ink" xmlns:am3d="http://schemas.microsoft.com/office/drawing/2017/model3d" xmlns:o="urn:schemas-microsoft-com:office:office" xmlns:oel="http://schemas.microsoft.com/office/2019/extlst" xmlns:r="http://schemas.openxmlformats.org/officeDocument/2006/relationships" xmlns:m="http://schemas.openxmlformats.org/officeDocument/2006/math" xmlns:v="urn:schemas-microsoft-com:vml" xmlns:wp14="http://schemas.microsoft.com/office/word/2010/wordprocessingDrawing" xmlns:wp="http://schemas.openxmlformats.org/drawingml/2006/wordprocessingDrawing" xmlns:w10="urn:schemas-microsoft-com:office:word" xmlns:w="http://schemas.openxmlformats.org/wordprocessingml/2006/main" xmlns:w14="http://schemas.microsoft.com/office/word/2010/wordml" xmlns:w15="http://schemas.microsoft.com/office/word/2012/wordml" xmlns:w16cex="http://schemas.microsoft.com/office/word/2018/wordml/cex" xmlns:w16cid="http://schemas.microsoft.com/office/word/2016/wordml/cid" xmlns:w16="http://schemas.microsoft.com/office/word/2018/wordml" xmlns:w16sdtdh="http://schemas.microsoft.com/office/word/2020/wordml/sdtdatahash" xmlns:w16se="http://schemas.microsoft.com/office/word/2015/wordml/symex" xmlns:wpg="http://schemas.microsoft.com/office/word/2010/wordprocessingGroup" xmlns:wpi="http://schemas.microsoft.com/office/word/2010/wordprocessingInk" xmlns:wne="http://schemas.microsoft.com/office/word/2006/wordml" xmlns:wps="http://schemas.microsoft.com/office/word/2010/wordprocessingShape" mc:Ignorable="w14 w15 w16se w16cid w16 w16cex w16sdtdh wp14">
   <w:abstractNum w:abstractNumId="0" w15:restartNumberingAfterBreak="0">
     <w:nsid w:val="24E76B7B"/>
     <w:multiLevelType w:val="hybridMultilevel"/>
@@ -2073,10 +2424,10 @@
       </w:rPr>
     </w:lvl>
   </w:abstractNum>
-  <w:num w:numId="1">
+  <w:num w:numId="1" w16cid:durableId="1124469929">
     <w:abstractNumId w:val="1"/>
   </w:num>
-  <w:num w:numId="2">
+  <w:num w:numId="2" w16cid:durableId="1593926468">
     <w:abstractNumId w:val="0"/>
   </w:num>
 </w:numbering>
@@ -2479,13 +2830,13 @@
     <w:name w:val="Normal"/>
     <w:qFormat/>
   </w:style>
-  <w:style w:type="character" w:default="1" w:styleId="Tipodeletrapredefinidodopargrafo">
+  <w:style w:type="character" w:default="1" w:styleId="DefaultParagraphFont">
     <w:name w:val="Default Paragraph Font"/>
     <w:uiPriority w:val="1"/>
     <w:semiHidden/>
     <w:unhideWhenUsed/>
   </w:style>
-  <w:style w:type="table" w:default="1" w:styleId="Tabelanormal">
+  <w:style w:type="table" w:default="1" w:styleId="TableNormal">
     <w:name w:val="Normal Table"/>
     <w:uiPriority w:val="99"/>
     <w:semiHidden/>
@@ -2500,13 +2851,13 @@
       </w:tblCellMar>
     </w:tblPr>
   </w:style>
-  <w:style w:type="numbering" w:default="1" w:styleId="Semlista">
+  <w:style w:type="numbering" w:default="1" w:styleId="NoList">
     <w:name w:val="No List"/>
     <w:uiPriority w:val="99"/>
     <w:semiHidden/>
     <w:unhideWhenUsed/>
   </w:style>
-  <w:style w:type="paragraph" w:styleId="PargrafodaLista">
+  <w:style w:type="paragraph" w:styleId="ListParagraph">
     <w:name w:val="List Paragraph"/>
     <w:basedOn w:val="Normal"/>
     <w:uiPriority w:val="34"/>
@@ -2517,9 +2868,9 @@
       <w:contextualSpacing/>
     </w:pPr>
   </w:style>
-  <w:style w:type="table" w:styleId="TabelacomGrelha">
+  <w:style w:type="table" w:styleId="TableGrid">
     <w:name w:val="Table Grid"/>
-    <w:basedOn w:val="Tabelanormal"/>
+    <w:basedOn w:val="TableNormal"/>
     <w:uiPriority w:val="39"/>
     <w:rsid w:val="00830141"/>
     <w:tblPr>
@@ -2533,9 +2884,9 @@
       </w:tblBorders>
     </w:tblPr>
   </w:style>
-  <w:style w:type="table" w:styleId="SimplesTabela3">
+  <w:style w:type="table" w:styleId="PlainTable3">
     <w:name w:val="Plain Table 3"/>
-    <w:basedOn w:val="Tabelanormal"/>
+    <w:basedOn w:val="TableNormal"/>
     <w:uiPriority w:val="43"/>
     <w:rsid w:val="00830141"/>
     <w:tblPr>
@@ -2623,9 +2974,9 @@
       </w:tcPr>
     </w:tblStylePr>
   </w:style>
-  <w:style w:type="table" w:styleId="TabelaSimples5">
+  <w:style w:type="table" w:styleId="PlainTable5">
     <w:name w:val="Plain Table 5"/>
-    <w:basedOn w:val="Tabelanormal"/>
+    <w:basedOn w:val="TableNormal"/>
     <w:uiPriority w:val="45"/>
     <w:rsid w:val="00830141"/>
     <w:tblPr>
@@ -2740,9 +3091,9 @@
       </w:tcPr>
     </w:tblStylePr>
   </w:style>
-  <w:style w:type="table" w:styleId="TabeladeGrelha1Clara">
+  <w:style w:type="table" w:styleId="GridTable1Light">
     <w:name w:val="Grid Table 1 Light"/>
-    <w:basedOn w:val="Tabelanormal"/>
+    <w:basedOn w:val="TableNormal"/>
     <w:uiPriority w:val="46"/>
     <w:rsid w:val="00830141"/>
     <w:tblPr>
@@ -2794,9 +3145,9 @@
       </w:rPr>
     </w:tblStylePr>
   </w:style>
-  <w:style w:type="table" w:styleId="TabeladeGrelha2">
+  <w:style w:type="table" w:styleId="GridTable2">
     <w:name w:val="Grid Table 2"/>
-    <w:basedOn w:val="Tabelanormal"/>
+    <w:basedOn w:val="TableNormal"/>
     <w:uiPriority w:val="47"/>
     <w:rsid w:val="00830141"/>
     <w:tblPr>
@@ -3165,14 +3516,12 @@
 </file>
 
 <file path=customXml/item1.xml><?xml version="1.0" encoding="utf-8"?>
-<p:properties xmlns:p="http://schemas.microsoft.com/office/2006/metadata/properties" xmlns:xsi="http://www.w3.org/2001/XMLSchema-instance" xmlns:pc="http://schemas.microsoft.com/office/infopath/2007/PartnerControls">
-  <documentManagement>
-    <lcf76f155ced4ddcb4097134ff3c332f xmlns="2c143b97-8598-444c-8b45-dc9e28abcbe0">
-      <Terms xmlns="http://schemas.microsoft.com/office/infopath/2007/PartnerControls"/>
-    </lcf76f155ced4ddcb4097134ff3c332f>
-    <TaxCatchAll xmlns="9fc1301f-4230-498c-9255-6f547254e348" xsi:nil="true"/>
-  </documentManagement>
-</p:properties>
+<?mso-contentType ?>
+<FormTemplates xmlns="http://schemas.microsoft.com/sharepoint/v3/contenttype/forms">
+  <Display>DocumentLibraryForm</Display>
+  <Edit>DocumentLibraryForm</Edit>
+  <New>DocumentLibraryForm</New>
+</FormTemplates>
 </file>
 
 <file path=customXml/item2.xml><?xml version="1.0" encoding="utf-8"?>
@@ -3411,21 +3760,20 @@
 </file>
 
 <file path=customXml/item3.xml><?xml version="1.0" encoding="utf-8"?>
-<?mso-contentType ?>
-<FormTemplates xmlns="http://schemas.microsoft.com/sharepoint/v3/contenttype/forms">
-  <Display>DocumentLibraryForm</Display>
-  <Edit>DocumentLibraryForm</Edit>
-  <New>DocumentLibraryForm</New>
-</FormTemplates>
+<p:properties xmlns:p="http://schemas.microsoft.com/office/2006/metadata/properties" xmlns:xsi="http://www.w3.org/2001/XMLSchema-instance" xmlns:pc="http://schemas.microsoft.com/office/infopath/2007/PartnerControls">
+  <documentManagement>
+    <lcf76f155ced4ddcb4097134ff3c332f xmlns="2c143b97-8598-444c-8b45-dc9e28abcbe0">
+      <Terms xmlns="http://schemas.microsoft.com/office/infopath/2007/PartnerControls"/>
+    </lcf76f155ced4ddcb4097134ff3c332f>
+    <TaxCatchAll xmlns="9fc1301f-4230-498c-9255-6f547254e348" xsi:nil="true"/>
+  </documentManagement>
+</p:properties>
 </file>
 
 <file path=customXml/itemProps1.xml><?xml version="1.0" encoding="utf-8"?>
-<ds:datastoreItem xmlns:ds="http://schemas.openxmlformats.org/officeDocument/2006/customXml" ds:itemID="{9C0BD479-4749-42D9-815A-71A324B22AEA}">
+<ds:datastoreItem xmlns:ds="http://schemas.openxmlformats.org/officeDocument/2006/customXml" ds:itemID="{67389CD5-38EF-402B-B544-4207712777D6}">
   <ds:schemaRefs>
-    <ds:schemaRef ds:uri="http://schemas.microsoft.com/office/2006/metadata/properties"/>
-    <ds:schemaRef ds:uri="http://schemas.microsoft.com/office/infopath/2007/PartnerControls"/>
-    <ds:schemaRef ds:uri="2c143b97-8598-444c-8b45-dc9e28abcbe0"/>
-    <ds:schemaRef ds:uri="9fc1301f-4230-498c-9255-6f547254e348"/>
+    <ds:schemaRef ds:uri="http://schemas.microsoft.com/sharepoint/v3/contenttype/forms"/>
   </ds:schemaRefs>
 </ds:datastoreItem>
 </file>
@@ -3450,9 +3798,12 @@
 </file>
 
 <file path=customXml/itemProps3.xml><?xml version="1.0" encoding="utf-8"?>
-<ds:datastoreItem xmlns:ds="http://schemas.openxmlformats.org/officeDocument/2006/customXml" ds:itemID="{67389CD5-38EF-402B-B544-4207712777D6}">
+<ds:datastoreItem xmlns:ds="http://schemas.openxmlformats.org/officeDocument/2006/customXml" ds:itemID="{9C0BD479-4749-42D9-815A-71A324B22AEA}">
   <ds:schemaRefs>
-    <ds:schemaRef ds:uri="http://schemas.microsoft.com/sharepoint/v3/contenttype/forms"/>
+    <ds:schemaRef ds:uri="http://schemas.microsoft.com/office/2006/metadata/properties"/>
+    <ds:schemaRef ds:uri="http://schemas.microsoft.com/office/infopath/2007/PartnerControls"/>
+    <ds:schemaRef ds:uri="2c143b97-8598-444c-8b45-dc9e28abcbe0"/>
+    <ds:schemaRef ds:uri="9fc1301f-4230-498c-9255-6f547254e348"/>
   </ds:schemaRefs>
 </ds:datastoreItem>
 </file>
</xml_diff>